<commit_message>
New changes to the repository; files have been modified and deleted.
</commit_message>
<xml_diff>
--- a/Setting Sync Credentials.docx
+++ b/Setting Sync Credentials.docx
@@ -2,6 +2,21 @@
 <file path=word/document.xml><?xml version="1.0" encoding="utf-8"?>
 <w:document xmlns:wpc="http://schemas.microsoft.com/office/word/2010/wordprocessingCanvas" xmlns:cx="http://schemas.microsoft.com/office/drawing/2014/chartex" xmlns:cx1="http://schemas.microsoft.com/office/drawing/2015/9/8/chartex" xmlns:cx2="http://schemas.microsoft.com/office/drawing/2015/10/21/chartex" xmlns:cx3="http://schemas.microsoft.com/office/drawing/2016/5/9/chartex" xmlns:cx4="http://schemas.microsoft.com/office/drawing/2016/5/10/chartex" xmlns:cx5="http://schemas.microsoft.com/office/drawing/2016/5/11/chartex" xmlns:cx6="http://schemas.microsoft.com/office/drawing/2016/5/12/chartex" xmlns:cx7="http://schemas.microsoft.com/office/drawing/2016/5/13/chartex" xmlns:cx8="http://schemas.microsoft.com/office/drawing/2016/5/14/chartex" xmlns:mc="http://schemas.openxmlformats.org/markup-compatibility/2006" xmlns:aink="http://schemas.microsoft.com/office/drawing/2016/ink" xmlns:am3d="http://schemas.microsoft.com/office/drawing/2017/model3d" xmlns:o="urn:schemas-microsoft-com:office:office" xmlns:r="http://schemas.openxmlformats.org/officeDocument/2006/relationships" xmlns:m="http://schemas.openxmlformats.org/officeDocument/2006/math" xmlns:v="urn:schemas-microsoft-com:vml" xmlns:wp14="http://schemas.microsoft.com/office/word/2010/wordprocessingDrawing" xmlns:wp="http://schemas.openxmlformats.org/drawingml/2006/wordprocessingDrawing" xmlns:w10="urn:schemas-microsoft-com:office:word" xmlns:w="http://schemas.openxmlformats.org/wordprocessingml/2006/main" xmlns:w14="http://schemas.microsoft.com/office/word/2010/wordml" xmlns:w15="http://schemas.microsoft.com/office/word/2012/wordml" xmlns:w16cex="http://schemas.microsoft.com/office/word/2018/wordml/cex" xmlns:w16cid="http://schemas.microsoft.com/office/word/2016/wordml/cid" xmlns:w16="http://schemas.microsoft.com/office/word/2018/wordml" xmlns:w16se="http://schemas.microsoft.com/office/word/2015/wordml/symex" xmlns:wpg="http://schemas.microsoft.com/office/word/2010/wordprocessingGroup" xmlns:wpi="http://schemas.microsoft.com/office/word/2010/wordprocessingInk" xmlns:wne="http://schemas.microsoft.com/office/word/2006/wordml" xmlns:wps="http://schemas.microsoft.com/office/word/2010/wordprocessingShape" mc:Ignorable="w14 w15 w16se w16cid w16 w16cex wp14">
   <w:body>
+    <w:p>
+      <w:pPr>
+        <w:ind w:left="720" w:hanging="360"/>
+      </w:pPr>
+    </w:p>
+    <w:p>
+      <w:r>
+        <w:t>The span of a Personal Access ID is one year, after that it expires.</w:t>
+      </w:r>
+    </w:p>
+    <w:p>
+      <w:pPr>
+        <w:pStyle w:val="ListParagraph"/>
+      </w:pPr>
+    </w:p>
     <w:p>
       <w:pPr>
         <w:pStyle w:val="ListParagraph"/>
@@ -10,8 +25,6 @@
           <w:numId w:val="1"/>
         </w:numPr>
       </w:pPr>
-      <w:bookmarkStart w:id="0" w:name="_GoBack"/>
-      <w:bookmarkEnd w:id="0"/>
       <w:r>
         <w:rPr>
           <w:b/>
@@ -29,7 +42,7 @@
         <w:t xml:space="preserve">Personal Access Token: </w:t>
       </w:r>
       <w:r>
-        <w:t>07c3d8ddd381d20a406ad482aadab8e77faa8442</w:t>
+        <w:t>561ef7bad764bc3c4d3dc314008cf891768de0a2</w:t>
       </w:r>
     </w:p>
     <w:p>
@@ -68,7 +81,7 @@
         <w:t xml:space="preserve">Personal Access Token: </w:t>
       </w:r>
       <w:r>
-        <w:t>56ab1e3f41af7a517349ea9e0fdf7d93d2f7cf51</w:t>
+        <w:t>3ec4d30ce1890f7707f0c03f3a9aaad421e0ebf7</w:t>
       </w:r>
     </w:p>
     <w:p>
@@ -109,7 +122,7 @@
         <w:t xml:space="preserve">Personal Access Token: </w:t>
       </w:r>
       <w:r>
-        <w:t>e3ba7648f7dbae6712da9be5227f0f23ff7b75e4</w:t>
+        <w:t>4a356ebc43f4b33e3b9af26c116e91ccc32f9d78</w:t>
       </w:r>
     </w:p>
     <w:p>
@@ -167,7 +180,7 @@
         <w:t xml:space="preserve">: </w:t>
       </w:r>
       <w:r>
-        <w:t>0d1e1ceac6dbb97a55776df10d7f8cbb1c9a7e8d</w:t>
+        <w:t>a7c9f3461ad97e4b2bad7b55377fa459f4ab7afe</w:t>
       </w:r>
     </w:p>
     <w:p>
@@ -211,14 +224,22 @@
         <w:t>Access Token</w:t>
       </w:r>
       <w:r>
-        <w:t xml:space="preserve"> (may not be needed)</w:t>
+        <w:t xml:space="preserve"> (may not </w:t>
+      </w:r>
+      <w:r>
+        <w:t>ask for</w:t>
+      </w:r>
+      <w:r>
+        <w:t>)</w:t>
       </w:r>
       <w:r>
         <w:t xml:space="preserve">: </w:t>
       </w:r>
       <w:r>
-        <w:t>cac57e0541c52de35234f1a821d9fdd5344ed49b</w:t>
-      </w:r>
+        <w:t>6f5df3ba914eb270be678b710b318c487925e529</w:t>
+      </w:r>
+      <w:bookmarkStart w:id="0" w:name="_GoBack"/>
+      <w:bookmarkEnd w:id="0"/>
     </w:p>
     <w:p>
       <w:pPr>

</xml_diff>